<commit_message>
added new cv info
</commit_message>
<xml_diff>
--- a/download/melnik_alexander_cv.docx
+++ b/download/melnik_alexander_cv.docx
@@ -316,51 +316,6 @@
         <w:spacing w:line="276" w:lineRule="auto"/>
         <w:ind w:right="278"/>
         <w:rPr>
-          <w:rFonts w:ascii="Arial" w:eastAsia="Arial" w:hAnsi="Arial" w:cs="Arial"/>
-          <w:sz w:val="24"/>
-          <w:szCs w:val="24"/>
-        </w:rPr>
-      </w:pPr>
-      <w:r>
-        <w:rPr>
-          <w:rFonts w:ascii="Arial" w:hAnsi="Arial"/>
-          <w:b/>
-          <w:bCs/>
-          <w:sz w:val="24"/>
-          <w:szCs w:val="24"/>
-          <w:lang w:val="de-DE"/>
-        </w:rPr>
-        <w:t xml:space="preserve">Skype: </w:t>
-      </w:r>
-      <w:proofErr w:type="gramStart"/>
-      <w:r>
-        <w:rPr>
-          <w:rFonts w:ascii="Arial" w:hAnsi="Arial"/>
-          <w:b/>
-          <w:bCs/>
-          <w:sz w:val="24"/>
-          <w:szCs w:val="24"/>
-        </w:rPr>
-        <w:t>live:mulleralex</w:t>
-      </w:r>
-      <w:proofErr w:type="gramEnd"/>
-      <w:r>
-        <w:rPr>
-          <w:rFonts w:ascii="Arial" w:hAnsi="Arial"/>
-          <w:b/>
-          <w:bCs/>
-          <w:sz w:val="24"/>
-          <w:szCs w:val="24"/>
-        </w:rPr>
-        <w:t>293</w:t>
-      </w:r>
-    </w:p>
-    <w:p>
-      <w:pPr>
-        <w:pStyle w:val="Default"/>
-        <w:spacing w:line="276" w:lineRule="auto"/>
-        <w:ind w:right="278"/>
-        <w:rPr>
           <w:rFonts w:ascii="Arial" w:hAnsi="Arial"/>
           <w:b/>
           <w:bCs/>
@@ -525,6 +480,19 @@
     <w:p>
       <w:pPr>
         <w:pStyle w:val="Default"/>
+        <w:ind w:right="278"/>
+        <w:rPr>
+          <w:rFonts w:ascii="Arial" w:eastAsia="Arial" w:hAnsi="Arial" w:cs="Arial"/>
+          <w:b/>
+          <w:bCs/>
+          <w:sz w:val="24"/>
+          <w:szCs w:val="24"/>
+        </w:rPr>
+      </w:pPr>
+    </w:p>
+    <w:p>
+      <w:pPr>
+        <w:pStyle w:val="Default"/>
         <w:shd w:val="clear" w:color="auto" w:fill="FAE232"/>
         <w:ind w:right="278"/>
         <w:rPr>
@@ -686,14 +654,406 @@
         <w:shd w:val="clear" w:color="auto" w:fill="FAE232"/>
         <w:ind w:right="278"/>
         <w:rPr>
+          <w:rFonts w:ascii="Arial" w:hAnsi="Arial"/>
+          <w:b/>
+          <w:bCs/>
+          <w:sz w:val="24"/>
+          <w:szCs w:val="24"/>
+        </w:rPr>
+      </w:pPr>
+      <w:r>
+        <w:rPr>
           <w:rFonts w:ascii="Arial" w:eastAsia="Arial" w:hAnsi="Arial" w:cs="Arial"/>
           <w:b/>
           <w:bCs/>
           <w:sz w:val="24"/>
           <w:szCs w:val="24"/>
         </w:rPr>
-      </w:pPr>
-      <w:r>
+        <w:tab/>
+      </w:r>
+      <w:r>
+        <w:rPr>
+          <w:rFonts w:ascii="Arial" w:hAnsi="Arial"/>
+          <w:b/>
+          <w:bCs/>
+          <w:sz w:val="24"/>
+          <w:szCs w:val="24"/>
+        </w:rPr>
+        <w:t xml:space="preserve"> </w:t>
+      </w:r>
+      <w:r>
+        <w:rPr>
+          <w:rFonts w:ascii="Arial" w:hAnsi="Arial"/>
+          <w:b/>
+          <w:bCs/>
+          <w:sz w:val="24"/>
+          <w:szCs w:val="24"/>
+        </w:rPr>
+        <w:t xml:space="preserve">Skills </w:t>
+      </w:r>
+    </w:p>
+    <w:tbl>
+      <w:tblPr>
+        <w:tblStyle w:val="a6"/>
+        <w:tblW w:w="0" w:type="auto"/>
+        <w:tblLook w:val="04A0" w:firstRow="1" w:lastRow="0" w:firstColumn="1" w:lastColumn="0" w:noHBand="0" w:noVBand="1"/>
+      </w:tblPr>
+      <w:tblGrid>
+        <w:gridCol w:w="4390"/>
+        <w:gridCol w:w="4961"/>
+      </w:tblGrid>
+      <w:tr>
+        <w:tc>
+          <w:tcPr>
+            <w:tcW w:w="4390" w:type="dxa"/>
+            <w:tcBorders>
+              <w:top w:val="nil"/>
+              <w:left w:val="nil"/>
+              <w:bottom w:val="nil"/>
+              <w:right w:val="nil"/>
+            </w:tcBorders>
+          </w:tcPr>
+          <w:p>
+            <w:pPr>
+              <w:pStyle w:val="Default"/>
+              <w:numPr>
+                <w:ilvl w:val="0"/>
+                <w:numId w:val="2"/>
+              </w:numPr>
+              <w:pBdr>
+                <w:top w:val="none" w:sz="0" w:space="0" w:color="auto"/>
+                <w:left w:val="none" w:sz="0" w:space="0" w:color="auto"/>
+                <w:bottom w:val="none" w:sz="0" w:space="0" w:color="auto"/>
+                <w:right w:val="none" w:sz="0" w:space="0" w:color="auto"/>
+                <w:between w:val="none" w:sz="0" w:space="0" w:color="auto"/>
+                <w:bar w:val="none" w:sz="0" w:color="auto"/>
+              </w:pBdr>
+              <w:spacing w:after="160" w:line="192" w:lineRule="auto"/>
+              <w:ind w:right="278"/>
+              <w:rPr>
+                <w:rFonts w:ascii="Arial" w:hAnsi="Arial"/>
+                <w:sz w:val="24"/>
+                <w:szCs w:val="24"/>
+              </w:rPr>
+            </w:pPr>
+            <w:r>
+              <w:rPr>
+                <w:rFonts w:ascii="Arial" w:hAnsi="Arial"/>
+                <w:sz w:val="24"/>
+                <w:szCs w:val="24"/>
+              </w:rPr>
+              <w:t xml:space="preserve"> </w:t>
+            </w:r>
+            <w:bookmarkStart w:id="0" w:name="_GoBack"/>
+            <w:bookmarkEnd w:id="0"/>
+            <w:r>
+              <w:rPr>
+                <w:rFonts w:ascii="Arial" w:hAnsi="Arial"/>
+                <w:sz w:val="24"/>
+                <w:szCs w:val="24"/>
+              </w:rPr>
+              <w:t>JavaScript</w:t>
+            </w:r>
+          </w:p>
+          <w:p>
+            <w:pPr>
+              <w:pStyle w:val="Default"/>
+              <w:numPr>
+                <w:ilvl w:val="0"/>
+                <w:numId w:val="2"/>
+              </w:numPr>
+              <w:pBdr>
+                <w:top w:val="none" w:sz="0" w:space="0" w:color="auto"/>
+                <w:left w:val="none" w:sz="0" w:space="0" w:color="auto"/>
+                <w:bottom w:val="none" w:sz="0" w:space="0" w:color="auto"/>
+                <w:right w:val="none" w:sz="0" w:space="0" w:color="auto"/>
+                <w:between w:val="none" w:sz="0" w:space="0" w:color="auto"/>
+                <w:bar w:val="none" w:sz="0" w:color="auto"/>
+              </w:pBdr>
+              <w:spacing w:after="160" w:line="192" w:lineRule="auto"/>
+              <w:ind w:right="278"/>
+              <w:rPr>
+                <w:rFonts w:ascii="Arial" w:hAnsi="Arial"/>
+                <w:sz w:val="24"/>
+                <w:szCs w:val="24"/>
+              </w:rPr>
+            </w:pPr>
+            <w:r>
+              <w:rPr>
+                <w:rFonts w:ascii="Arial" w:hAnsi="Arial"/>
+                <w:sz w:val="24"/>
+                <w:szCs w:val="24"/>
+              </w:rPr>
+              <w:t xml:space="preserve"> HTML 5</w:t>
+            </w:r>
+          </w:p>
+          <w:p>
+            <w:pPr>
+              <w:pStyle w:val="Default"/>
+              <w:numPr>
+                <w:ilvl w:val="0"/>
+                <w:numId w:val="2"/>
+              </w:numPr>
+              <w:pBdr>
+                <w:top w:val="none" w:sz="0" w:space="0" w:color="auto"/>
+                <w:left w:val="none" w:sz="0" w:space="0" w:color="auto"/>
+                <w:bottom w:val="none" w:sz="0" w:space="0" w:color="auto"/>
+                <w:right w:val="none" w:sz="0" w:space="0" w:color="auto"/>
+                <w:between w:val="none" w:sz="0" w:space="0" w:color="auto"/>
+                <w:bar w:val="none" w:sz="0" w:color="auto"/>
+              </w:pBdr>
+              <w:spacing w:after="160" w:line="192" w:lineRule="auto"/>
+              <w:ind w:right="278"/>
+              <w:rPr>
+                <w:rFonts w:ascii="Arial" w:hAnsi="Arial"/>
+                <w:sz w:val="24"/>
+                <w:szCs w:val="24"/>
+              </w:rPr>
+            </w:pPr>
+            <w:r>
+              <w:rPr>
+                <w:rFonts w:ascii="Arial" w:hAnsi="Arial"/>
+                <w:sz w:val="24"/>
+                <w:szCs w:val="24"/>
+              </w:rPr>
+              <w:t xml:space="preserve"> CSS, Less</w:t>
+            </w:r>
+          </w:p>
+          <w:p>
+            <w:pPr>
+              <w:pStyle w:val="Default"/>
+              <w:numPr>
+                <w:ilvl w:val="0"/>
+                <w:numId w:val="2"/>
+              </w:numPr>
+              <w:pBdr>
+                <w:top w:val="none" w:sz="0" w:space="0" w:color="auto"/>
+                <w:left w:val="none" w:sz="0" w:space="0" w:color="auto"/>
+                <w:bottom w:val="none" w:sz="0" w:space="0" w:color="auto"/>
+                <w:right w:val="none" w:sz="0" w:space="0" w:color="auto"/>
+                <w:between w:val="none" w:sz="0" w:space="0" w:color="auto"/>
+                <w:bar w:val="none" w:sz="0" w:color="auto"/>
+              </w:pBdr>
+              <w:spacing w:after="160" w:line="192" w:lineRule="auto"/>
+              <w:ind w:right="278"/>
+              <w:rPr>
+                <w:rFonts w:ascii="Arial" w:hAnsi="Arial"/>
+                <w:sz w:val="24"/>
+                <w:szCs w:val="24"/>
+              </w:rPr>
+            </w:pPr>
+            <w:r>
+              <w:rPr>
+                <w:rFonts w:ascii="Arial" w:hAnsi="Arial"/>
+                <w:sz w:val="24"/>
+                <w:szCs w:val="24"/>
+              </w:rPr>
+              <w:t xml:space="preserve"> </w:t>
+            </w:r>
+            <w:proofErr w:type="spellStart"/>
+            <w:r>
+              <w:rPr>
+                <w:rFonts w:ascii="Arial" w:hAnsi="Arial"/>
+                <w:sz w:val="24"/>
+                <w:szCs w:val="24"/>
+              </w:rPr>
+              <w:t>Webpack</w:t>
+            </w:r>
+            <w:proofErr w:type="spellEnd"/>
+            <w:r>
+              <w:rPr>
+                <w:rFonts w:ascii="Arial" w:hAnsi="Arial"/>
+                <w:sz w:val="24"/>
+                <w:szCs w:val="24"/>
+              </w:rPr>
+              <w:t xml:space="preserve"> </w:t>
+            </w:r>
+          </w:p>
+          <w:p>
+            <w:pPr>
+              <w:pStyle w:val="Default"/>
+              <w:numPr>
+                <w:ilvl w:val="0"/>
+                <w:numId w:val="2"/>
+              </w:numPr>
+              <w:pBdr>
+                <w:top w:val="none" w:sz="0" w:space="0" w:color="auto"/>
+                <w:left w:val="none" w:sz="0" w:space="0" w:color="auto"/>
+                <w:bottom w:val="none" w:sz="0" w:space="0" w:color="auto"/>
+                <w:right w:val="none" w:sz="0" w:space="0" w:color="auto"/>
+                <w:between w:val="none" w:sz="0" w:space="0" w:color="auto"/>
+                <w:bar w:val="none" w:sz="0" w:color="auto"/>
+              </w:pBdr>
+              <w:spacing w:after="160" w:line="192" w:lineRule="auto"/>
+              <w:ind w:right="278"/>
+              <w:rPr>
+                <w:rFonts w:ascii="Arial" w:hAnsi="Arial"/>
+                <w:sz w:val="24"/>
+                <w:szCs w:val="24"/>
+              </w:rPr>
+            </w:pPr>
+            <w:r>
+              <w:rPr>
+                <w:rFonts w:ascii="Arial" w:hAnsi="Arial"/>
+                <w:sz w:val="24"/>
+                <w:szCs w:val="24"/>
+              </w:rPr>
+              <w:t xml:space="preserve"> GIT, GitHub</w:t>
+            </w:r>
+          </w:p>
+        </w:tc>
+        <w:tc>
+          <w:tcPr>
+            <w:tcW w:w="4961" w:type="dxa"/>
+            <w:tcBorders>
+              <w:top w:val="nil"/>
+              <w:left w:val="nil"/>
+              <w:bottom w:val="nil"/>
+              <w:right w:val="nil"/>
+            </w:tcBorders>
+          </w:tcPr>
+          <w:p>
+            <w:pPr>
+              <w:pStyle w:val="Default"/>
+              <w:numPr>
+                <w:ilvl w:val="0"/>
+                <w:numId w:val="2"/>
+              </w:numPr>
+              <w:spacing w:after="160" w:line="192" w:lineRule="auto"/>
+              <w:ind w:right="278"/>
+              <w:rPr>
+                <w:rFonts w:ascii="Arial" w:hAnsi="Arial"/>
+                <w:sz w:val="24"/>
+                <w:szCs w:val="24"/>
+              </w:rPr>
+            </w:pPr>
+            <w:r>
+              <w:rPr>
+                <w:rFonts w:ascii="Arial" w:hAnsi="Arial"/>
+                <w:sz w:val="24"/>
+                <w:szCs w:val="24"/>
+              </w:rPr>
+              <w:t xml:space="preserve"> </w:t>
+            </w:r>
+            <w:r>
+              <w:rPr>
+                <w:rFonts w:ascii="Arial" w:hAnsi="Arial"/>
+                <w:sz w:val="24"/>
+                <w:szCs w:val="24"/>
+              </w:rPr>
+              <w:t>NPM</w:t>
+            </w:r>
+          </w:p>
+          <w:p>
+            <w:pPr>
+              <w:pStyle w:val="Default"/>
+              <w:numPr>
+                <w:ilvl w:val="0"/>
+                <w:numId w:val="2"/>
+              </w:numPr>
+              <w:spacing w:after="160" w:line="192" w:lineRule="auto"/>
+              <w:ind w:right="278"/>
+              <w:rPr>
+                <w:rFonts w:ascii="Arial" w:hAnsi="Arial"/>
+                <w:sz w:val="24"/>
+                <w:szCs w:val="24"/>
+              </w:rPr>
+            </w:pPr>
+            <w:r>
+              <w:rPr>
+                <w:rFonts w:ascii="Arial" w:hAnsi="Arial"/>
+                <w:sz w:val="24"/>
+                <w:szCs w:val="24"/>
+              </w:rPr>
+              <w:t xml:space="preserve"> React</w:t>
+            </w:r>
+          </w:p>
+          <w:p>
+            <w:pPr>
+              <w:pStyle w:val="Default"/>
+              <w:numPr>
+                <w:ilvl w:val="0"/>
+                <w:numId w:val="2"/>
+              </w:numPr>
+              <w:spacing w:after="160" w:line="192" w:lineRule="auto"/>
+              <w:ind w:right="278"/>
+              <w:rPr>
+                <w:rFonts w:ascii="Arial" w:hAnsi="Arial"/>
+                <w:sz w:val="24"/>
+                <w:szCs w:val="24"/>
+              </w:rPr>
+            </w:pPr>
+            <w:r>
+              <w:rPr>
+                <w:rFonts w:ascii="Arial" w:hAnsi="Arial"/>
+                <w:sz w:val="24"/>
+                <w:szCs w:val="24"/>
+              </w:rPr>
+              <w:t xml:space="preserve"> </w:t>
+            </w:r>
+            <w:proofErr w:type="spellStart"/>
+            <w:r>
+              <w:rPr>
+                <w:rFonts w:ascii="Arial" w:hAnsi="Arial"/>
+                <w:sz w:val="24"/>
+                <w:szCs w:val="24"/>
+              </w:rPr>
+              <w:t>Redux</w:t>
+            </w:r>
+            <w:proofErr w:type="spellEnd"/>
+          </w:p>
+          <w:p>
+            <w:pPr>
+              <w:pStyle w:val="Default"/>
+              <w:numPr>
+                <w:ilvl w:val="0"/>
+                <w:numId w:val="2"/>
+              </w:numPr>
+              <w:spacing w:after="160" w:line="192" w:lineRule="auto"/>
+              <w:ind w:right="278"/>
+              <w:rPr>
+                <w:rFonts w:ascii="Arial" w:hAnsi="Arial"/>
+                <w:sz w:val="24"/>
+                <w:szCs w:val="24"/>
+              </w:rPr>
+            </w:pPr>
+            <w:r>
+              <w:rPr>
+                <w:rFonts w:ascii="Arial" w:hAnsi="Arial"/>
+                <w:sz w:val="24"/>
+                <w:szCs w:val="24"/>
+              </w:rPr>
+              <w:t xml:space="preserve"> React Router</w:t>
+            </w:r>
+          </w:p>
+          <w:p>
+            <w:pPr>
+              <w:pStyle w:val="Default"/>
+              <w:pBdr>
+                <w:top w:val="none" w:sz="0" w:space="0" w:color="auto"/>
+                <w:left w:val="none" w:sz="0" w:space="0" w:color="auto"/>
+                <w:bottom w:val="none" w:sz="0" w:space="0" w:color="auto"/>
+                <w:right w:val="none" w:sz="0" w:space="0" w:color="auto"/>
+                <w:between w:val="none" w:sz="0" w:space="0" w:color="auto"/>
+                <w:bar w:val="none" w:sz="0" w:color="auto"/>
+              </w:pBdr>
+              <w:ind w:right="278"/>
+              <w:rPr>
+                <w:rFonts w:ascii="Arial" w:eastAsia="Arial" w:hAnsi="Arial" w:cs="Arial"/>
+                <w:b/>
+                <w:bCs/>
+                <w:sz w:val="24"/>
+                <w:szCs w:val="24"/>
+              </w:rPr>
+            </w:pPr>
+          </w:p>
+        </w:tc>
+      </w:tr>
+    </w:tbl>
+    <w:p>
+      <w:pPr>
+        <w:pStyle w:val="Default"/>
+        <w:ind w:right="278"/>
         <w:rPr>
           <w:rFonts w:ascii="Arial" w:eastAsia="Arial" w:hAnsi="Arial" w:cs="Arial"/>
           <w:b/>
@@ -701,227 +1061,7 @@
           <w:sz w:val="24"/>
           <w:szCs w:val="24"/>
         </w:rPr>
-        <w:tab/>
-      </w:r>
-      <w:r>
-        <w:rPr>
-          <w:rFonts w:ascii="Arial" w:hAnsi="Arial"/>
-          <w:b/>
-          <w:bCs/>
-          <w:sz w:val="24"/>
-          <w:szCs w:val="24"/>
-        </w:rPr>
-        <w:t xml:space="preserve"> </w:t>
-      </w:r>
-      <w:r>
-        <w:rPr>
-          <w:rFonts w:ascii="Arial" w:hAnsi="Arial"/>
-          <w:b/>
-          <w:bCs/>
-          <w:sz w:val="24"/>
-          <w:szCs w:val="24"/>
-        </w:rPr>
-        <w:t xml:space="preserve">Skills </w:t>
-      </w:r>
-    </w:p>
-    <w:p>
-      <w:pPr>
-        <w:pStyle w:val="Default"/>
-        <w:ind w:right="278"/>
-        <w:rPr>
-          <w:rFonts w:ascii="Arial" w:eastAsia="Arial" w:hAnsi="Arial" w:cs="Arial"/>
-          <w:b/>
-          <w:bCs/>
-          <w:sz w:val="24"/>
-          <w:szCs w:val="24"/>
-        </w:rPr>
-      </w:pPr>
-    </w:p>
-    <w:p>
-      <w:pPr>
-        <w:pStyle w:val="Default"/>
-        <w:numPr>
-          <w:ilvl w:val="0"/>
-          <w:numId w:val="2"/>
-        </w:numPr>
-        <w:spacing w:after="160" w:line="192" w:lineRule="auto"/>
-        <w:ind w:right="278"/>
-        <w:rPr>
-          <w:rFonts w:ascii="Arial" w:hAnsi="Arial"/>
-          <w:sz w:val="24"/>
-          <w:szCs w:val="24"/>
-        </w:rPr>
-      </w:pPr>
-      <w:r>
-        <w:rPr>
-          <w:rFonts w:ascii="Arial" w:hAnsi="Arial"/>
-          <w:sz w:val="24"/>
-          <w:szCs w:val="24"/>
-        </w:rPr>
-        <w:t xml:space="preserve"> </w:t>
-      </w:r>
-      <w:r>
-        <w:rPr>
-          <w:rFonts w:ascii="Arial" w:hAnsi="Arial"/>
-          <w:sz w:val="24"/>
-          <w:szCs w:val="24"/>
-        </w:rPr>
-        <w:t>JavaScript</w:t>
-      </w:r>
-    </w:p>
-    <w:p>
-      <w:pPr>
-        <w:pStyle w:val="Default"/>
-        <w:numPr>
-          <w:ilvl w:val="0"/>
-          <w:numId w:val="2"/>
-        </w:numPr>
-        <w:spacing w:after="160" w:line="192" w:lineRule="auto"/>
-        <w:ind w:right="278"/>
-        <w:rPr>
-          <w:rFonts w:ascii="Arial" w:hAnsi="Arial"/>
-          <w:sz w:val="24"/>
-          <w:szCs w:val="24"/>
-        </w:rPr>
-      </w:pPr>
-      <w:r>
-        <w:rPr>
-          <w:rFonts w:ascii="Arial" w:hAnsi="Arial"/>
-          <w:sz w:val="24"/>
-          <w:szCs w:val="24"/>
-        </w:rPr>
-        <w:t xml:space="preserve"> HTML 5</w:t>
-      </w:r>
-    </w:p>
-    <w:p>
-      <w:pPr>
-        <w:pStyle w:val="Default"/>
-        <w:numPr>
-          <w:ilvl w:val="0"/>
-          <w:numId w:val="2"/>
-        </w:numPr>
-        <w:spacing w:after="160" w:line="192" w:lineRule="auto"/>
-        <w:ind w:right="278"/>
-        <w:rPr>
-          <w:rFonts w:ascii="Arial" w:hAnsi="Arial"/>
-          <w:sz w:val="24"/>
-          <w:szCs w:val="24"/>
-        </w:rPr>
-      </w:pPr>
-      <w:r>
-        <w:rPr>
-          <w:rFonts w:ascii="Arial" w:hAnsi="Arial"/>
-          <w:sz w:val="24"/>
-          <w:szCs w:val="24"/>
-        </w:rPr>
-        <w:t xml:space="preserve"> CSS, </w:t>
-      </w:r>
-      <w:r>
-        <w:rPr>
-          <w:rFonts w:ascii="Arial" w:hAnsi="Arial"/>
-          <w:sz w:val="24"/>
-          <w:szCs w:val="24"/>
-        </w:rPr>
-        <w:t>Less</w:t>
-      </w:r>
-    </w:p>
-    <w:p>
-      <w:pPr>
-        <w:pStyle w:val="Default"/>
-        <w:numPr>
-          <w:ilvl w:val="0"/>
-          <w:numId w:val="2"/>
-        </w:numPr>
-        <w:spacing w:after="160" w:line="192" w:lineRule="auto"/>
-        <w:ind w:right="278"/>
-        <w:rPr>
-          <w:rFonts w:ascii="Arial" w:hAnsi="Arial"/>
-          <w:sz w:val="24"/>
-          <w:szCs w:val="24"/>
-        </w:rPr>
-      </w:pPr>
-      <w:r>
-        <w:rPr>
-          <w:rFonts w:ascii="Arial" w:hAnsi="Arial"/>
-          <w:sz w:val="24"/>
-          <w:szCs w:val="24"/>
-        </w:rPr>
-        <w:t xml:space="preserve"> </w:t>
-      </w:r>
-      <w:proofErr w:type="spellStart"/>
-      <w:r>
-        <w:rPr>
-          <w:rFonts w:ascii="Arial" w:hAnsi="Arial"/>
-          <w:sz w:val="24"/>
-          <w:szCs w:val="24"/>
-        </w:rPr>
-        <w:t>Webpack</w:t>
-      </w:r>
-      <w:proofErr w:type="spellEnd"/>
-      <w:r>
-        <w:rPr>
-          <w:rFonts w:ascii="Arial" w:hAnsi="Arial"/>
-          <w:sz w:val="24"/>
-          <w:szCs w:val="24"/>
-        </w:rPr>
-        <w:t xml:space="preserve"> </w:t>
-      </w:r>
-    </w:p>
-    <w:p>
-      <w:pPr>
-        <w:pStyle w:val="Default"/>
-        <w:numPr>
-          <w:ilvl w:val="0"/>
-          <w:numId w:val="2"/>
-        </w:numPr>
-        <w:spacing w:after="160" w:line="192" w:lineRule="auto"/>
-        <w:ind w:right="278"/>
-        <w:rPr>
-          <w:rFonts w:ascii="Arial" w:hAnsi="Arial"/>
-          <w:sz w:val="24"/>
-          <w:szCs w:val="24"/>
-        </w:rPr>
-      </w:pPr>
-      <w:r>
-        <w:rPr>
-          <w:rFonts w:ascii="Arial" w:hAnsi="Arial"/>
-          <w:sz w:val="24"/>
-          <w:szCs w:val="24"/>
-        </w:rPr>
-        <w:t xml:space="preserve"> GIT, GitHub</w:t>
-      </w:r>
-    </w:p>
-    <w:p>
-      <w:pPr>
-        <w:pStyle w:val="Default"/>
-        <w:numPr>
-          <w:ilvl w:val="0"/>
-          <w:numId w:val="2"/>
-        </w:numPr>
-        <w:spacing w:after="160" w:line="192" w:lineRule="auto"/>
-        <w:ind w:right="278"/>
-        <w:rPr>
-          <w:rFonts w:ascii="Arial" w:hAnsi="Arial"/>
-          <w:sz w:val="24"/>
-          <w:szCs w:val="24"/>
-        </w:rPr>
-      </w:pPr>
-      <w:r>
-        <w:rPr>
-          <w:rFonts w:ascii="Arial" w:hAnsi="Arial"/>
-          <w:sz w:val="24"/>
-          <w:szCs w:val="24"/>
-        </w:rPr>
-        <w:t xml:space="preserve"> </w:t>
-      </w:r>
-      <w:r>
-        <w:rPr>
-          <w:rFonts w:ascii="Arial" w:hAnsi="Arial"/>
-          <w:sz w:val="24"/>
-          <w:szCs w:val="24"/>
-        </w:rPr>
-        <w:t>NPM</w:t>
-      </w:r>
+      </w:pPr>
     </w:p>
     <w:p>
       <w:pPr>
@@ -1332,6 +1472,7 @@
           <w:sz w:val="24"/>
           <w:szCs w:val="24"/>
         </w:rPr>
+        <w:lastRenderedPageBreak/>
         <w:t>E</w:t>
       </w:r>
       <w:r>
@@ -2277,8 +2418,6 @@
         </w:rPr>
         <w:t>https://www.linkedin.com/in/sulemanof/</w:t>
       </w:r>
-      <w:bookmarkStart w:id="0" w:name="_GoBack"/>
-      <w:bookmarkEnd w:id="0"/>
     </w:p>
     <w:p>
       <w:pPr>
@@ -2869,7 +3008,7 @@
   <w:num w:numId="5">
     <w:abstractNumId w:val="3"/>
     <w:lvlOverride w:ilvl="0">
-      <w:lvl w:ilvl="0" w:tplc="47C019B6">
+      <w:lvl w:ilvl="0" w:tplc="1F1E1890">
         <w:start w:val="1"/>
         <w:numFmt w:val="bullet"/>
         <w:lvlText w:val="•"/>
@@ -2898,7 +3037,7 @@
       </w:lvl>
     </w:lvlOverride>
     <w:lvlOverride w:ilvl="1">
-      <w:lvl w:ilvl="1" w:tplc="D5C2F954">
+      <w:lvl w:ilvl="1" w:tplc="B634587A">
         <w:start w:val="1"/>
         <w:numFmt w:val="bullet"/>
         <w:lvlText w:val="•"/>
@@ -2927,7 +3066,7 @@
       </w:lvl>
     </w:lvlOverride>
     <w:lvlOverride w:ilvl="2">
-      <w:lvl w:ilvl="2" w:tplc="C11AA4BE">
+      <w:lvl w:ilvl="2" w:tplc="A2481400">
         <w:start w:val="1"/>
         <w:numFmt w:val="bullet"/>
         <w:lvlText w:val="•"/>
@@ -2956,7 +3095,7 @@
       </w:lvl>
     </w:lvlOverride>
     <w:lvlOverride w:ilvl="3">
-      <w:lvl w:ilvl="3" w:tplc="8738E0A8">
+      <w:lvl w:ilvl="3" w:tplc="8988B75C">
         <w:start w:val="1"/>
         <w:numFmt w:val="bullet"/>
         <w:lvlText w:val="•"/>
@@ -2985,7 +3124,7 @@
       </w:lvl>
     </w:lvlOverride>
     <w:lvlOverride w:ilvl="4">
-      <w:lvl w:ilvl="4" w:tplc="19DEE39C">
+      <w:lvl w:ilvl="4" w:tplc="CF28E318">
         <w:start w:val="1"/>
         <w:numFmt w:val="bullet"/>
         <w:lvlText w:val="•"/>
@@ -3014,7 +3153,7 @@
       </w:lvl>
     </w:lvlOverride>
     <w:lvlOverride w:ilvl="5">
-      <w:lvl w:ilvl="5" w:tplc="62421DD6">
+      <w:lvl w:ilvl="5" w:tplc="A5F6418A">
         <w:start w:val="1"/>
         <w:numFmt w:val="bullet"/>
         <w:lvlText w:val="•"/>
@@ -3043,7 +3182,7 @@
       </w:lvl>
     </w:lvlOverride>
     <w:lvlOverride w:ilvl="6">
-      <w:lvl w:ilvl="6" w:tplc="F30EE652">
+      <w:lvl w:ilvl="6" w:tplc="CF2454CE">
         <w:start w:val="1"/>
         <w:numFmt w:val="bullet"/>
         <w:lvlText w:val="•"/>
@@ -3072,7 +3211,7 @@
       </w:lvl>
     </w:lvlOverride>
     <w:lvlOverride w:ilvl="7">
-      <w:lvl w:ilvl="7" w:tplc="71C0358E">
+      <w:lvl w:ilvl="7" w:tplc="C5BE8D1E">
         <w:start w:val="1"/>
         <w:numFmt w:val="bullet"/>
         <w:lvlText w:val="•"/>
@@ -3101,7 +3240,7 @@
       </w:lvl>
     </w:lvlOverride>
     <w:lvlOverride w:ilvl="8">
-      <w:lvl w:ilvl="8" w:tplc="19A0526A">
+      <w:lvl w:ilvl="8" w:tplc="219CA854">
         <w:start w:val="1"/>
         <w:numFmt w:val="bullet"/>
         <w:lvlText w:val="•"/>
@@ -3650,6 +3789,22 @@
       <w:bCs/>
     </w:rPr>
   </w:style>
+  <w:style w:type="table" w:styleId="a6">
+    <w:name w:val="Table Grid"/>
+    <w:basedOn w:val="a1"/>
+    <w:uiPriority w:val="39"/>
+    <w:rsid w:val="00DA2380"/>
+    <w:tblPr>
+      <w:tblBorders>
+        <w:top w:val="single" w:sz="4" w:space="0" w:color="auto"/>
+        <w:left w:val="single" w:sz="4" w:space="0" w:color="auto"/>
+        <w:bottom w:val="single" w:sz="4" w:space="0" w:color="auto"/>
+        <w:right w:val="single" w:sz="4" w:space="0" w:color="auto"/>
+        <w:insideH w:val="single" w:sz="4" w:space="0" w:color="auto"/>
+        <w:insideV w:val="single" w:sz="4" w:space="0" w:color="auto"/>
+      </w:tblBorders>
+    </w:tblPr>
+  </w:style>
 </w:styles>
 </file>
 

</xml_diff>